<commit_message>
Added assment2_2,3,4 and updated assignment.docx
</commit_message>
<xml_diff>
--- a/Assignments-CO/Assignments.docx
+++ b/Assignments-CO/Assignments.docx
@@ -296,8 +296,6 @@
       <w:r>
         <w:t>,</w:t>
       </w:r>
-      <w:bookmarkStart w:id="0" w:name="_GoBack"/>
-      <w:bookmarkEnd w:id="0"/>
       <w:r>
         <w:t xml:space="preserve"> print them on STDOUT</w:t>
       </w:r>
@@ -2148,6 +2146,96 @@
     </w:p>
     <w:p>
       <w:pPr>
+        <w:pStyle w:val="ListParagraph"/>
+      </w:pPr>
+    </w:p>
+    <w:p>
+      <w:pPr>
+        <w:ind w:left="1080"/>
+        <w:jc w:val="center"/>
+        <w:rPr>
+          <w:b/>
+        </w:rPr>
+      </w:pPr>
+      <w:r>
+        <w:rPr>
+          <w:b/>
+        </w:rPr>
+        <w:t xml:space="preserve">OR (Either Problem 4 or Problem 5 - </w:t>
+      </w:r>
+      <w:r>
+        <w:rPr>
+          <w:b/>
+          <w:u w:val="single"/>
+        </w:rPr>
+        <w:t xml:space="preserve">one will do, however, problem 5 includes bonus point </w:t>
+      </w:r>
+      <w:bookmarkStart w:id="0" w:name="_GoBack"/>
+      <w:bookmarkEnd w:id="0"/>
+      <w:r>
+        <w:rPr>
+          <w:b/>
+          <w:u w:val="single"/>
+        </w:rPr>
+        <w:t>of 5</w:t>
+      </w:r>
+      <w:r>
+        <w:rPr>
+          <w:b/>
+        </w:rPr>
+        <w:t>!)</w:t>
+      </w:r>
+    </w:p>
+    <w:p>
+      <w:pPr>
+        <w:pStyle w:val="ListParagraph"/>
+        <w:numPr>
+          <w:ilvl w:val="0"/>
+          <w:numId w:val="2"/>
+        </w:numPr>
+        <w:rPr>
+          <w:b/>
+        </w:rPr>
+      </w:pPr>
+      <w:r>
+        <w:rPr>
+          <w:b/>
+        </w:rPr>
+        <w:t xml:space="preserve">Develop </w:t>
+      </w:r>
+      <w:r>
+        <w:rPr>
+          <w:b/>
+        </w:rPr>
+        <w:t xml:space="preserve">a set of </w:t>
+      </w:r>
+      <w:r>
+        <w:rPr>
+          <w:b/>
+        </w:rPr>
+        <w:t xml:space="preserve">ARM subroutines to ADD and SUBTRACT floating point IEEE 754 </w:t>
+      </w:r>
+      <w:r>
+        <w:rPr>
+          <w:b/>
+        </w:rPr>
+        <w:t>numbers</w:t>
+      </w:r>
+      <w:r>
+        <w:rPr>
+          <w:b/>
+        </w:rPr>
+        <w:t>. Read the inputs from a file, write your results to STDOUT.</w:t>
+      </w:r>
+    </w:p>
+    <w:p>
+      <w:pPr>
+        <w:ind w:left="1080"/>
+        <w:jc w:val="center"/>
+      </w:pPr>
+    </w:p>
+    <w:p>
+      <w:pPr>
         <w:jc w:val="both"/>
       </w:pPr>
     </w:p>
@@ -2169,6 +2257,92 @@
 <file path=word/numbering.xml><?xml version="1.0" encoding="utf-8"?>
 <w:numbering xmlns:wpc="http://schemas.microsoft.com/office/word/2010/wordprocessingCanvas" xmlns:cx="http://schemas.microsoft.com/office/drawing/2014/chartex" xmlns:cx1="http://schemas.microsoft.com/office/drawing/2015/9/8/chartex" xmlns:cx2="http://schemas.microsoft.com/office/drawing/2015/10/21/chartex" xmlns:cx3="http://schemas.microsoft.com/office/drawing/2016/5/9/chartex" xmlns:cx4="http://schemas.microsoft.com/office/drawing/2016/5/10/chartex" xmlns:cx5="http://schemas.microsoft.com/office/drawing/2016/5/11/chartex" xmlns:cx6="http://schemas.microsoft.com/office/drawing/2016/5/12/chartex" xmlns:cx7="http://schemas.microsoft.com/office/drawing/2016/5/13/chartex" xmlns:cx8="http://schemas.microsoft.com/office/drawing/2016/5/14/chartex" xmlns:mc="http://schemas.openxmlformats.org/markup-compatibility/2006" xmlns:aink="http://schemas.microsoft.com/office/drawing/2016/ink" xmlns:am3d="http://schemas.microsoft.com/office/drawing/2017/model3d" xmlns:o="urn:schemas-microsoft-com:office:office" xmlns:r="http://schemas.openxmlformats.org/officeDocument/2006/relationships" xmlns:m="http://schemas.openxmlformats.org/officeDocument/2006/math" xmlns:v="urn:schemas-microsoft-com:vml" xmlns:wp14="http://schemas.microsoft.com/office/word/2010/wordprocessingDrawing" xmlns:wp="http://schemas.openxmlformats.org/drawingml/2006/wordprocessingDrawing" xmlns:w10="urn:schemas-microsoft-com:office:word" xmlns:w="http://schemas.openxmlformats.org/wordprocessingml/2006/main" xmlns:w14="http://schemas.microsoft.com/office/word/2010/wordml" xmlns:w15="http://schemas.microsoft.com/office/word/2012/wordml" xmlns:w16cid="http://schemas.microsoft.com/office/word/2016/wordml/cid" xmlns:w16se="http://schemas.microsoft.com/office/word/2015/wordml/symex" xmlns:wpg="http://schemas.microsoft.com/office/word/2010/wordprocessingGroup" xmlns:wpi="http://schemas.microsoft.com/office/word/2010/wordprocessingInk" xmlns:wne="http://schemas.microsoft.com/office/word/2006/wordml" xmlns:wps="http://schemas.microsoft.com/office/word/2010/wordprocessingShape" mc:Ignorable="w14 w15 w16se w16cid wp14">
   <w:abstractNum w:abstractNumId="0" w15:restartNumberingAfterBreak="0">
+    <w:nsid w:val="04030AE4"/>
+    <w:multiLevelType w:val="hybridMultilevel"/>
+    <w:tmpl w:val="09AA3E2C"/>
+    <w:lvl w:ilvl="0" w:tplc="0409000F">
+      <w:start w:val="1"/>
+      <w:numFmt w:val="decimal"/>
+      <w:lvlText w:val="%1."/>
+      <w:lvlJc w:val="left"/>
+      <w:pPr>
+        <w:ind w:left="1080" w:hanging="360"/>
+      </w:pPr>
+    </w:lvl>
+    <w:lvl w:ilvl="1" w:tplc="04090019" w:tentative="1">
+      <w:start w:val="1"/>
+      <w:numFmt w:val="lowerLetter"/>
+      <w:lvlText w:val="%2."/>
+      <w:lvlJc w:val="left"/>
+      <w:pPr>
+        <w:ind w:left="1800" w:hanging="360"/>
+      </w:pPr>
+    </w:lvl>
+    <w:lvl w:ilvl="2" w:tplc="0409001B" w:tentative="1">
+      <w:start w:val="1"/>
+      <w:numFmt w:val="lowerRoman"/>
+      <w:lvlText w:val="%3."/>
+      <w:lvlJc w:val="right"/>
+      <w:pPr>
+        <w:ind w:left="2520" w:hanging="180"/>
+      </w:pPr>
+    </w:lvl>
+    <w:lvl w:ilvl="3" w:tplc="0409000F" w:tentative="1">
+      <w:start w:val="1"/>
+      <w:numFmt w:val="decimal"/>
+      <w:lvlText w:val="%4."/>
+      <w:lvlJc w:val="left"/>
+      <w:pPr>
+        <w:ind w:left="3240" w:hanging="360"/>
+      </w:pPr>
+    </w:lvl>
+    <w:lvl w:ilvl="4" w:tplc="04090019" w:tentative="1">
+      <w:start w:val="1"/>
+      <w:numFmt w:val="lowerLetter"/>
+      <w:lvlText w:val="%5."/>
+      <w:lvlJc w:val="left"/>
+      <w:pPr>
+        <w:ind w:left="3960" w:hanging="360"/>
+      </w:pPr>
+    </w:lvl>
+    <w:lvl w:ilvl="5" w:tplc="0409001B" w:tentative="1">
+      <w:start w:val="1"/>
+      <w:numFmt w:val="lowerRoman"/>
+      <w:lvlText w:val="%6."/>
+      <w:lvlJc w:val="right"/>
+      <w:pPr>
+        <w:ind w:left="4680" w:hanging="180"/>
+      </w:pPr>
+    </w:lvl>
+    <w:lvl w:ilvl="6" w:tplc="0409000F" w:tentative="1">
+      <w:start w:val="1"/>
+      <w:numFmt w:val="decimal"/>
+      <w:lvlText w:val="%7."/>
+      <w:lvlJc w:val="left"/>
+      <w:pPr>
+        <w:ind w:left="5400" w:hanging="360"/>
+      </w:pPr>
+    </w:lvl>
+    <w:lvl w:ilvl="7" w:tplc="04090019" w:tentative="1">
+      <w:start w:val="1"/>
+      <w:numFmt w:val="lowerLetter"/>
+      <w:lvlText w:val="%8."/>
+      <w:lvlJc w:val="left"/>
+      <w:pPr>
+        <w:ind w:left="6120" w:hanging="360"/>
+      </w:pPr>
+    </w:lvl>
+    <w:lvl w:ilvl="8" w:tplc="0409001B" w:tentative="1">
+      <w:start w:val="1"/>
+      <w:numFmt w:val="lowerRoman"/>
+      <w:lvlText w:val="%9."/>
+      <w:lvlJc w:val="right"/>
+      <w:pPr>
+        <w:ind w:left="6840" w:hanging="180"/>
+      </w:pPr>
+    </w:lvl>
+  </w:abstractNum>
+  <w:abstractNum w:abstractNumId="1" w15:restartNumberingAfterBreak="0">
     <w:nsid w:val="548A7320"/>
     <w:multiLevelType w:val="hybridMultilevel"/>
     <w:tmpl w:val="24146A6A"/>
@@ -2257,7 +2431,7 @@
       </w:pPr>
     </w:lvl>
   </w:abstractNum>
-  <w:abstractNum w:abstractNumId="1" w15:restartNumberingAfterBreak="0">
+  <w:abstractNum w:abstractNumId="2" w15:restartNumberingAfterBreak="0">
     <w:nsid w:val="5A6A4B41"/>
     <w:multiLevelType w:val="hybridMultilevel"/>
     <w:tmpl w:val="896C6130"/>
@@ -2346,7 +2520,7 @@
       </w:pPr>
     </w:lvl>
   </w:abstractNum>
-  <w:abstractNum w:abstractNumId="2" w15:restartNumberingAfterBreak="0">
+  <w:abstractNum w:abstractNumId="3" w15:restartNumberingAfterBreak="0">
     <w:nsid w:val="5B5F22F8"/>
     <w:multiLevelType w:val="hybridMultilevel"/>
     <w:tmpl w:val="896C6130"/>
@@ -2435,10 +2609,10 @@
       </w:pPr>
     </w:lvl>
   </w:abstractNum>
-  <w:abstractNum w:abstractNumId="3" w15:restartNumberingAfterBreak="0">
+  <w:abstractNum w:abstractNumId="4" w15:restartNumberingAfterBreak="0">
     <w:nsid w:val="77165D93"/>
     <w:multiLevelType w:val="hybridMultilevel"/>
-    <w:tmpl w:val="ED4E8D4A"/>
+    <w:tmpl w:val="B82E6AC4"/>
     <w:lvl w:ilvl="0" w:tplc="0409000F">
       <w:start w:val="1"/>
       <w:numFmt w:val="decimal"/>
@@ -2451,7 +2625,7 @@
         <w:rFonts w:hint="default"/>
       </w:rPr>
     </w:lvl>
-    <w:lvl w:ilvl="1" w:tplc="04090019" w:tentative="1">
+    <w:lvl w:ilvl="1" w:tplc="04090019">
       <w:start w:val="1"/>
       <w:numFmt w:val="lowerLetter"/>
       <w:lvlText w:val="%2."/>
@@ -2525,15 +2699,18 @@
     </w:lvl>
   </w:abstractNum>
   <w:num w:numId="1">
+    <w:abstractNumId w:val="3"/>
+  </w:num>
+  <w:num w:numId="2">
+    <w:abstractNumId w:val="4"/>
+  </w:num>
+  <w:num w:numId="3">
     <w:abstractNumId w:val="2"/>
   </w:num>
-  <w:num w:numId="2">
-    <w:abstractNumId w:val="3"/>
-  </w:num>
-  <w:num w:numId="3">
+  <w:num w:numId="4">
     <w:abstractNumId w:val="1"/>
   </w:num>
-  <w:num w:numId="4">
+  <w:num w:numId="5">
     <w:abstractNumId w:val="0"/>
   </w:num>
 </w:numbering>

</xml_diff>